<commit_message>
Refactor FormTerceros component to use new schemas and improve structure
- Updated FormTerceros to utilize baseFormSchema and tercerosSchema for validation.
- Integrated Recaudador and Demandado components for better modularity.
- Removed unnecessary state management and effects related to document searching.
- Enhanced form submission to include pdfRoute for document generation.
- Cleaned up imports and adjusted form field handling for improved clarity.
- Updated document template to reflect changes in demandado structure and added conditional logic for document types.
- Removed deprecated schemas and consolidated schema definitions into forms.schemas.ts.
- Added new Collapsible component for better UI organization.
- Minor adjustments to layout and styling for consistency.
</commit_message>
<xml_diff>
--- a/src/renderer/src/doc/escrito.docx
+++ b/src/renderer/src/doc/escrito.docx
@@ -104,14 +104,65 @@
         </w:rPr>
         <w:t xml:space="preserve"> </w:t>
       </w:r>
-      <w:r>
-        <w:rPr>
-          <w:rFonts w:ascii="Arial" w:eastAsia="Arial" w:hAnsi="Arial" w:cs="Arial"/>
-          <w:b/>
-          <w:sz w:val="24"/>
-          <w:szCs w:val="24"/>
-        </w:rPr>
-        <w:t>{{ recaudador.nombre }}</w:t>
+      <w:proofErr w:type="gramStart"/>
+      <w:r>
+        <w:rPr>
+          <w:rFonts w:ascii="Arial" w:eastAsia="Arial" w:hAnsi="Arial" w:cs="Arial"/>
+          <w:b/>
+          <w:sz w:val="24"/>
+          <w:szCs w:val="24"/>
+        </w:rPr>
+        <w:t xml:space="preserve">{{ </w:t>
+      </w:r>
+      <w:proofErr w:type="spellStart"/>
+      <w:r>
+        <w:rPr>
+          <w:rFonts w:ascii="Arial" w:eastAsia="Arial" w:hAnsi="Arial" w:cs="Arial"/>
+          <w:b/>
+          <w:sz w:val="24"/>
+          <w:szCs w:val="24"/>
+        </w:rPr>
+        <w:t>recaudador</w:t>
+      </w:r>
+      <w:proofErr w:type="gramEnd"/>
+      <w:r>
+        <w:rPr>
+          <w:rFonts w:ascii="Arial" w:eastAsia="Arial" w:hAnsi="Arial" w:cs="Arial"/>
+          <w:b/>
+          <w:sz w:val="24"/>
+          <w:szCs w:val="24"/>
+        </w:rPr>
+        <w:t>.</w:t>
+      </w:r>
+      <w:proofErr w:type="gramStart"/>
+      <w:r>
+        <w:rPr>
+          <w:rFonts w:ascii="Arial" w:eastAsia="Arial" w:hAnsi="Arial" w:cs="Arial"/>
+          <w:b/>
+          <w:sz w:val="24"/>
+          <w:szCs w:val="24"/>
+        </w:rPr>
+        <w:t>nombre</w:t>
+      </w:r>
+      <w:proofErr w:type="spellEnd"/>
+      <w:r>
+        <w:rPr>
+          <w:rFonts w:ascii="Arial" w:eastAsia="Arial" w:hAnsi="Arial" w:cs="Arial"/>
+          <w:b/>
+          <w:sz w:val="24"/>
+          <w:szCs w:val="24"/>
+        </w:rPr>
+        <w:t xml:space="preserve"> }</w:t>
+      </w:r>
+      <w:proofErr w:type="gramEnd"/>
+      <w:r>
+        <w:rPr>
+          <w:rFonts w:ascii="Arial" w:eastAsia="Arial" w:hAnsi="Arial" w:cs="Arial"/>
+          <w:b/>
+          <w:sz w:val="24"/>
+          <w:szCs w:val="24"/>
+        </w:rPr>
+        <w:t>}</w:t>
       </w:r>
       <w:r>
         <w:rPr>
@@ -122,13 +173,95 @@
         </w:rPr>
         <w:t xml:space="preserve">, </w:t>
       </w:r>
-      <w:r>
-        <w:rPr>
-          <w:rFonts w:ascii="Arial" w:eastAsia="Arial" w:hAnsi="Arial" w:cs="Arial"/>
-          <w:sz w:val="24"/>
-          <w:szCs w:val="24"/>
-        </w:rPr>
-        <w:t>{{ recaudador.sexo === 'M' ? 'abogado' : 'abogada' }}</w:t>
+      <w:proofErr w:type="gramStart"/>
+      <w:r>
+        <w:rPr>
+          <w:rFonts w:ascii="Arial" w:eastAsia="Arial" w:hAnsi="Arial" w:cs="Arial"/>
+          <w:sz w:val="24"/>
+          <w:szCs w:val="24"/>
+        </w:rPr>
+        <w:t xml:space="preserve">{{ </w:t>
+      </w:r>
+      <w:proofErr w:type="spellStart"/>
+      <w:r>
+        <w:rPr>
+          <w:rFonts w:ascii="Arial" w:eastAsia="Arial" w:hAnsi="Arial" w:cs="Arial"/>
+          <w:sz w:val="24"/>
+          <w:szCs w:val="24"/>
+        </w:rPr>
+        <w:t>recaudador</w:t>
+      </w:r>
+      <w:proofErr w:type="gramEnd"/>
+      <w:r>
+        <w:rPr>
+          <w:rFonts w:ascii="Arial" w:eastAsia="Arial" w:hAnsi="Arial" w:cs="Arial"/>
+          <w:sz w:val="24"/>
+          <w:szCs w:val="24"/>
+        </w:rPr>
+        <w:t>.sexo</w:t>
+      </w:r>
+      <w:proofErr w:type="spellEnd"/>
+      <w:r>
+        <w:rPr>
+          <w:rFonts w:ascii="Arial" w:eastAsia="Arial" w:hAnsi="Arial" w:cs="Arial"/>
+          <w:sz w:val="24"/>
+          <w:szCs w:val="24"/>
+        </w:rPr>
+        <w:t xml:space="preserve"> === 'M</w:t>
+      </w:r>
+      <w:proofErr w:type="gramStart"/>
+      <w:r>
+        <w:rPr>
+          <w:rFonts w:ascii="Arial" w:eastAsia="Arial" w:hAnsi="Arial" w:cs="Arial"/>
+          <w:sz w:val="24"/>
+          <w:szCs w:val="24"/>
+        </w:rPr>
+        <w:t>' ?</w:t>
+      </w:r>
+      <w:proofErr w:type="gramEnd"/>
+      <w:r>
+        <w:rPr>
+          <w:rFonts w:ascii="Arial" w:eastAsia="Arial" w:hAnsi="Arial" w:cs="Arial"/>
+          <w:sz w:val="24"/>
+          <w:szCs w:val="24"/>
+        </w:rPr>
+        <w:t xml:space="preserve"> 'abogado</w:t>
+      </w:r>
+      <w:proofErr w:type="gramStart"/>
+      <w:r>
+        <w:rPr>
+          <w:rFonts w:ascii="Arial" w:eastAsia="Arial" w:hAnsi="Arial" w:cs="Arial"/>
+          <w:sz w:val="24"/>
+          <w:szCs w:val="24"/>
+        </w:rPr>
+        <w:t>' :</w:t>
+      </w:r>
+      <w:proofErr w:type="gramEnd"/>
+      <w:r>
+        <w:rPr>
+          <w:rFonts w:ascii="Arial" w:eastAsia="Arial" w:hAnsi="Arial" w:cs="Arial"/>
+          <w:sz w:val="24"/>
+          <w:szCs w:val="24"/>
+        </w:rPr>
+        <w:t xml:space="preserve"> 'abogada</w:t>
+      </w:r>
+      <w:proofErr w:type="gramStart"/>
+      <w:r>
+        <w:rPr>
+          <w:rFonts w:ascii="Arial" w:eastAsia="Arial" w:hAnsi="Arial" w:cs="Arial"/>
+          <w:sz w:val="24"/>
+          <w:szCs w:val="24"/>
+        </w:rPr>
+        <w:t>' }</w:t>
+      </w:r>
+      <w:proofErr w:type="gramEnd"/>
+      <w:r>
+        <w:rPr>
+          <w:rFonts w:ascii="Arial" w:eastAsia="Arial" w:hAnsi="Arial" w:cs="Arial"/>
+          <w:sz w:val="24"/>
+          <w:szCs w:val="24"/>
+        </w:rPr>
+        <w:t>}</w:t>
       </w:r>
       <w:r>
         <w:rPr>
@@ -138,13 +271,59 @@
         </w:rPr>
         <w:t xml:space="preserve"> del foro local, matrícula N° </w:t>
       </w:r>
-      <w:r>
-        <w:rPr>
-          <w:rFonts w:ascii="Arial" w:eastAsia="Arial" w:hAnsi="Arial" w:cs="Arial"/>
-          <w:sz w:val="24"/>
-          <w:szCs w:val="24"/>
-        </w:rPr>
-        <w:t>{{ recaudador.matricula }}</w:t>
+      <w:proofErr w:type="gramStart"/>
+      <w:r>
+        <w:rPr>
+          <w:rFonts w:ascii="Arial" w:eastAsia="Arial" w:hAnsi="Arial" w:cs="Arial"/>
+          <w:sz w:val="24"/>
+          <w:szCs w:val="24"/>
+        </w:rPr>
+        <w:t xml:space="preserve">{{ </w:t>
+      </w:r>
+      <w:proofErr w:type="spellStart"/>
+      <w:r>
+        <w:rPr>
+          <w:rFonts w:ascii="Arial" w:eastAsia="Arial" w:hAnsi="Arial" w:cs="Arial"/>
+          <w:sz w:val="24"/>
+          <w:szCs w:val="24"/>
+        </w:rPr>
+        <w:t>recaudador</w:t>
+      </w:r>
+      <w:proofErr w:type="gramEnd"/>
+      <w:r>
+        <w:rPr>
+          <w:rFonts w:ascii="Arial" w:eastAsia="Arial" w:hAnsi="Arial" w:cs="Arial"/>
+          <w:sz w:val="24"/>
+          <w:szCs w:val="24"/>
+        </w:rPr>
+        <w:t>.</w:t>
+      </w:r>
+      <w:proofErr w:type="gramStart"/>
+      <w:r>
+        <w:rPr>
+          <w:rFonts w:ascii="Arial" w:eastAsia="Arial" w:hAnsi="Arial" w:cs="Arial"/>
+          <w:sz w:val="24"/>
+          <w:szCs w:val="24"/>
+        </w:rPr>
+        <w:t>matricula</w:t>
+      </w:r>
+      <w:proofErr w:type="spellEnd"/>
+      <w:r>
+        <w:rPr>
+          <w:rFonts w:ascii="Arial" w:eastAsia="Arial" w:hAnsi="Arial" w:cs="Arial"/>
+          <w:sz w:val="24"/>
+          <w:szCs w:val="24"/>
+        </w:rPr>
+        <w:t xml:space="preserve"> }</w:t>
+      </w:r>
+      <w:proofErr w:type="gramEnd"/>
+      <w:r>
+        <w:rPr>
+          <w:rFonts w:ascii="Arial" w:eastAsia="Arial" w:hAnsi="Arial" w:cs="Arial"/>
+          <w:sz w:val="24"/>
+          <w:szCs w:val="24"/>
+        </w:rPr>
+        <w:t>}</w:t>
       </w:r>
       <w:r>
         <w:rPr>
@@ -198,7 +377,25 @@
           <w:sz w:val="24"/>
           <w:szCs w:val="24"/>
         </w:rPr>
-        <w:t xml:space="preserve"> Que, en el carácter indicado, fijo domicilio legal en MITRE 549 Ciudad, Mendoza y procesal electrónico en la casilla asignada por el sistema Jus a mi matricula. Asimismo, denuncio dirección de correo electrónico en </w:t>
+        <w:t xml:space="preserve"> Que, en el carácter indicado, fijo domicilio legal en MITRE 549 Ciudad, Mendoza y procesal electrónico en la casilla asignada por el sistema </w:t>
+      </w:r>
+      <w:proofErr w:type="spellStart"/>
+      <w:r>
+        <w:rPr>
+          <w:rFonts w:ascii="Arial" w:eastAsia="Arial" w:hAnsi="Arial" w:cs="Arial"/>
+          <w:sz w:val="24"/>
+          <w:szCs w:val="24"/>
+        </w:rPr>
+        <w:t>Jus</w:t>
+      </w:r>
+      <w:proofErr w:type="spellEnd"/>
+      <w:r>
+        <w:rPr>
+          <w:rFonts w:ascii="Arial" w:eastAsia="Arial" w:hAnsi="Arial" w:cs="Arial"/>
+          <w:sz w:val="24"/>
+          <w:szCs w:val="24"/>
+        </w:rPr>
+        <w:t xml:space="preserve"> a mi matricula. Asimismo, denuncio dirección de correo electrónico en </w:t>
       </w:r>
       <w:r>
         <w:rPr>
@@ -215,8 +412,46 @@
           <w:sz w:val="24"/>
           <w:szCs w:val="24"/>
         </w:rPr>
-        <w:t>Por último hago saber que la casilla electrónica asignada a mi mandante es cajaforense.-</w:t>
-      </w:r>
+        <w:t xml:space="preserve">Por </w:t>
+      </w:r>
+      <w:proofErr w:type="gramStart"/>
+      <w:r>
+        <w:rPr>
+          <w:rFonts w:ascii="Arial" w:eastAsia="Arial" w:hAnsi="Arial" w:cs="Arial"/>
+          <w:sz w:val="24"/>
+          <w:szCs w:val="24"/>
+        </w:rPr>
+        <w:t>último</w:t>
+      </w:r>
+      <w:proofErr w:type="gramEnd"/>
+      <w:r>
+        <w:rPr>
+          <w:rFonts w:ascii="Arial" w:eastAsia="Arial" w:hAnsi="Arial" w:cs="Arial"/>
+          <w:sz w:val="24"/>
+          <w:szCs w:val="24"/>
+        </w:rPr>
+        <w:t xml:space="preserve"> hago saber que la casilla electrónica asignada a mi mandante es </w:t>
+      </w:r>
+      <w:proofErr w:type="spellStart"/>
+      <w:proofErr w:type="gramStart"/>
+      <w:r>
+        <w:rPr>
+          <w:rFonts w:ascii="Arial" w:eastAsia="Arial" w:hAnsi="Arial" w:cs="Arial"/>
+          <w:sz w:val="24"/>
+          <w:szCs w:val="24"/>
+        </w:rPr>
+        <w:t>cajaforense</w:t>
+      </w:r>
+      <w:proofErr w:type="spellEnd"/>
+      <w:r>
+        <w:rPr>
+          <w:rFonts w:ascii="Arial" w:eastAsia="Arial" w:hAnsi="Arial" w:cs="Arial"/>
+          <w:sz w:val="24"/>
+          <w:szCs w:val="24"/>
+        </w:rPr>
+        <w:t>.-</w:t>
+      </w:r>
+      <w:proofErr w:type="gramEnd"/>
     </w:p>
     <w:p>
       <w:pPr>
@@ -252,7 +487,51 @@
           <w:sz w:val="24"/>
           <w:szCs w:val="24"/>
         </w:rPr>
-        <w:t>Que en virtud de lo dispuesto por los arts. 246, 247 y sgtes del CPCCT y</w:t>
+        <w:t xml:space="preserve">Que en </w:t>
+      </w:r>
+      <w:proofErr w:type="spellStart"/>
+      <w:r>
+        <w:rPr>
+          <w:rFonts w:ascii="Arial" w:eastAsia="Arial" w:hAnsi="Arial" w:cs="Arial"/>
+          <w:sz w:val="24"/>
+          <w:szCs w:val="24"/>
+        </w:rPr>
+        <w:t>virtud</w:t>
+      </w:r>
+      <w:r>
+        <w:rPr>
+          <w:rFonts w:ascii="Arial" w:eastAsia="Arial" w:hAnsi="Arial" w:cs="Arial"/>
+          <w:sz w:val="24"/>
+          <w:szCs w:val="24"/>
+        </w:rPr>
+        <w:t>ASDASDASD</w:t>
+      </w:r>
+      <w:proofErr w:type="spellEnd"/>
+      <w:r>
+        <w:rPr>
+          <w:rFonts w:ascii="Arial" w:eastAsia="Arial" w:hAnsi="Arial" w:cs="Arial"/>
+          <w:sz w:val="24"/>
+          <w:szCs w:val="24"/>
+        </w:rPr>
+        <w:t xml:space="preserve"> de lo dispuesto por los arts. 246, 247 y </w:t>
+      </w:r>
+      <w:proofErr w:type="spellStart"/>
+      <w:r>
+        <w:rPr>
+          <w:rFonts w:ascii="Arial" w:eastAsia="Arial" w:hAnsi="Arial" w:cs="Arial"/>
+          <w:sz w:val="24"/>
+          <w:szCs w:val="24"/>
+        </w:rPr>
+        <w:t>sgtes</w:t>
+      </w:r>
+      <w:proofErr w:type="spellEnd"/>
+      <w:r>
+        <w:rPr>
+          <w:rFonts w:ascii="Arial" w:eastAsia="Arial" w:hAnsi="Arial" w:cs="Arial"/>
+          <w:sz w:val="24"/>
+          <w:szCs w:val="24"/>
+        </w:rPr>
+        <w:t xml:space="preserve"> del CPCCT y</w:t>
       </w:r>
       <w:r>
         <w:rPr>
@@ -288,23 +567,65 @@
         </w:rPr>
         <w:t xml:space="preserve">contra </w:t>
       </w:r>
-      <w:r>
-        <w:rPr>
-          <w:rFonts w:ascii="Arial" w:eastAsia="Arial" w:hAnsi="Arial" w:cs="Arial"/>
-          <w:b/>
-          <w:sz w:val="24"/>
-          <w:szCs w:val="24"/>
-        </w:rPr>
-        <w:t xml:space="preserve">{{ demandado.apellidoYNombre }}, </w:t>
-      </w:r>
-      <w:r>
-        <w:rPr>
-          <w:rFonts w:ascii="Arial" w:eastAsia="Arial" w:hAnsi="Arial" w:cs="Arial"/>
-          <w:bCs/>
-          <w:sz w:val="24"/>
-          <w:szCs w:val="24"/>
-        </w:rPr>
-        <w:t>{{ demandado.tipoDocumento }}</w:t>
+      <w:proofErr w:type="gramStart"/>
+      <w:r>
+        <w:rPr>
+          <w:rFonts w:ascii="Arial" w:eastAsia="Arial" w:hAnsi="Arial" w:cs="Arial"/>
+          <w:b/>
+          <w:sz w:val="24"/>
+          <w:szCs w:val="24"/>
+        </w:rPr>
+        <w:t xml:space="preserve">{{ </w:t>
+      </w:r>
+      <w:proofErr w:type="spellStart"/>
+      <w:r>
+        <w:rPr>
+          <w:rFonts w:ascii="Arial" w:eastAsia="Arial" w:hAnsi="Arial" w:cs="Arial"/>
+          <w:b/>
+          <w:sz w:val="24"/>
+          <w:szCs w:val="24"/>
+        </w:rPr>
+        <w:t>demandado</w:t>
+      </w:r>
+      <w:proofErr w:type="gramEnd"/>
+      <w:r>
+        <w:rPr>
+          <w:rFonts w:ascii="Arial" w:eastAsia="Arial" w:hAnsi="Arial" w:cs="Arial"/>
+          <w:b/>
+          <w:sz w:val="24"/>
+          <w:szCs w:val="24"/>
+        </w:rPr>
+        <w:t>.</w:t>
+      </w:r>
+      <w:proofErr w:type="gramStart"/>
+      <w:r>
+        <w:rPr>
+          <w:rFonts w:ascii="Arial" w:eastAsia="Arial" w:hAnsi="Arial" w:cs="Arial"/>
+          <w:b/>
+          <w:sz w:val="24"/>
+          <w:szCs w:val="24"/>
+        </w:rPr>
+        <w:t>nombreCompleto</w:t>
+      </w:r>
+      <w:proofErr w:type="spellEnd"/>
+      <w:r>
+        <w:rPr>
+          <w:rFonts w:ascii="Arial" w:eastAsia="Arial" w:hAnsi="Arial" w:cs="Arial"/>
+          <w:b/>
+          <w:sz w:val="24"/>
+          <w:szCs w:val="24"/>
+        </w:rPr>
+        <w:t xml:space="preserve"> }</w:t>
+      </w:r>
+      <w:proofErr w:type="gramEnd"/>
+      <w:r>
+        <w:rPr>
+          <w:rFonts w:ascii="Arial" w:eastAsia="Arial" w:hAnsi="Arial" w:cs="Arial"/>
+          <w:b/>
+          <w:sz w:val="24"/>
+          <w:szCs w:val="24"/>
+        </w:rPr>
+        <w:t>},</w:t>
       </w:r>
       <w:r>
         <w:rPr>
@@ -315,32 +636,327 @@
         </w:rPr>
         <w:t xml:space="preserve"> </w:t>
       </w:r>
-      <w:r>
-        <w:rPr>
-          <w:rFonts w:ascii="Arial" w:eastAsia="Arial" w:hAnsi="Arial" w:cs="Arial"/>
-          <w:bCs/>
-          <w:sz w:val="24"/>
-          <w:szCs w:val="24"/>
-        </w:rPr>
-        <w:t>n°</w:t>
-      </w:r>
-      <w:r>
-        <w:rPr>
-          <w:rFonts w:ascii="Arial" w:eastAsia="Arial" w:hAnsi="Arial" w:cs="Arial"/>
-          <w:b/>
-          <w:sz w:val="24"/>
-          <w:szCs w:val="24"/>
-        </w:rPr>
-        <w:t xml:space="preserve"> {{ demandado.numeroDocumento }}, </w:t>
-      </w:r>
-      <w:r>
-        <w:rPr>
-          <w:rFonts w:ascii="Arial" w:eastAsia="Arial" w:hAnsi="Arial" w:cs="Arial"/>
-          <w:bCs/>
-          <w:sz w:val="24"/>
-          <w:szCs w:val="24"/>
-        </w:rPr>
-        <w:t>con domicilio</w:t>
+      <w:proofErr w:type="gramStart"/>
+      <w:r>
+        <w:rPr>
+          <w:rFonts w:ascii="Arial" w:eastAsia="Arial" w:hAnsi="Arial" w:cs="Arial"/>
+          <w:bCs/>
+          <w:sz w:val="24"/>
+          <w:szCs w:val="24"/>
+        </w:rPr>
+        <w:t xml:space="preserve">{{ </w:t>
+      </w:r>
+      <w:proofErr w:type="spellStart"/>
+      <w:r>
+        <w:rPr>
+          <w:rFonts w:ascii="Arial" w:eastAsia="Arial" w:hAnsi="Arial" w:cs="Arial"/>
+          <w:bCs/>
+          <w:sz w:val="24"/>
+          <w:szCs w:val="24"/>
+        </w:rPr>
+        <w:t>demandado</w:t>
+      </w:r>
+      <w:proofErr w:type="gramEnd"/>
+      <w:r>
+        <w:rPr>
+          <w:rFonts w:ascii="Arial" w:eastAsia="Arial" w:hAnsi="Arial" w:cs="Arial"/>
+          <w:bCs/>
+          <w:sz w:val="24"/>
+          <w:szCs w:val="24"/>
+        </w:rPr>
+        <w:t>.</w:t>
+      </w:r>
+      <w:proofErr w:type="gramStart"/>
+      <w:r>
+        <w:rPr>
+          <w:rFonts w:ascii="Arial" w:eastAsia="Arial" w:hAnsi="Arial" w:cs="Arial"/>
+          <w:bCs/>
+          <w:sz w:val="24"/>
+          <w:szCs w:val="24"/>
+        </w:rPr>
+        <w:t>cuil</w:t>
+      </w:r>
+      <w:proofErr w:type="spellEnd"/>
+      <w:r>
+        <w:rPr>
+          <w:rFonts w:ascii="Arial" w:eastAsia="Arial" w:hAnsi="Arial" w:cs="Arial"/>
+          <w:bCs/>
+          <w:sz w:val="24"/>
+          <w:szCs w:val="24"/>
+        </w:rPr>
+        <w:t xml:space="preserve"> ?</w:t>
+      </w:r>
+      <w:proofErr w:type="gramEnd"/>
+      <w:r>
+        <w:rPr>
+          <w:rFonts w:ascii="Arial" w:eastAsia="Arial" w:hAnsi="Arial" w:cs="Arial"/>
+          <w:bCs/>
+          <w:sz w:val="24"/>
+          <w:szCs w:val="24"/>
+        </w:rPr>
+        <w:t xml:space="preserve"> `CUIL n° </w:t>
+      </w:r>
+      <w:r>
+        <w:rPr>
+          <w:rFonts w:ascii="Arial" w:eastAsia="Arial" w:hAnsi="Arial" w:cs="Arial"/>
+          <w:b/>
+          <w:sz w:val="24"/>
+          <w:szCs w:val="24"/>
+        </w:rPr>
+        <w:t>${</w:t>
+      </w:r>
+      <w:proofErr w:type="spellStart"/>
+      <w:proofErr w:type="gramStart"/>
+      <w:r>
+        <w:rPr>
+          <w:rFonts w:ascii="Arial" w:eastAsia="Arial" w:hAnsi="Arial" w:cs="Arial"/>
+          <w:b/>
+          <w:sz w:val="24"/>
+          <w:szCs w:val="24"/>
+        </w:rPr>
+        <w:t>demandado.cuil</w:t>
+      </w:r>
+      <w:proofErr w:type="spellEnd"/>
+      <w:proofErr w:type="gramEnd"/>
+      <w:r>
+        <w:rPr>
+          <w:rFonts w:ascii="Arial" w:eastAsia="Arial" w:hAnsi="Arial" w:cs="Arial"/>
+          <w:b/>
+          <w:sz w:val="24"/>
+          <w:szCs w:val="24"/>
+        </w:rPr>
+        <w:t>}</w:t>
+      </w:r>
+      <w:proofErr w:type="gramStart"/>
+      <w:r>
+        <w:rPr>
+          <w:rFonts w:ascii="Arial" w:eastAsia="Arial" w:hAnsi="Arial" w:cs="Arial"/>
+          <w:bCs/>
+          <w:sz w:val="24"/>
+          <w:szCs w:val="24"/>
+        </w:rPr>
+        <w:t>` :</w:t>
+      </w:r>
+      <w:proofErr w:type="gramEnd"/>
+      <w:r>
+        <w:rPr>
+          <w:rFonts w:ascii="Arial" w:eastAsia="Arial" w:hAnsi="Arial" w:cs="Arial"/>
+          <w:bCs/>
+          <w:sz w:val="24"/>
+          <w:szCs w:val="24"/>
+        </w:rPr>
+        <w:t xml:space="preserve"> </w:t>
+      </w:r>
+      <w:proofErr w:type="spellStart"/>
+      <w:proofErr w:type="gramStart"/>
+      <w:r>
+        <w:rPr>
+          <w:rFonts w:ascii="Arial" w:eastAsia="Arial" w:hAnsi="Arial" w:cs="Arial"/>
+          <w:bCs/>
+          <w:sz w:val="24"/>
+          <w:szCs w:val="24"/>
+        </w:rPr>
+        <w:t>demandado.cuit</w:t>
+      </w:r>
+      <w:proofErr w:type="spellEnd"/>
+      <w:proofErr w:type="gramEnd"/>
+      <w:r>
+        <w:rPr>
+          <w:rFonts w:ascii="Arial" w:eastAsia="Arial" w:hAnsi="Arial" w:cs="Arial"/>
+          <w:bCs/>
+          <w:sz w:val="24"/>
+          <w:szCs w:val="24"/>
+        </w:rPr>
+        <w:t xml:space="preserve"> ? `CUIT n° </w:t>
+      </w:r>
+      <w:r>
+        <w:rPr>
+          <w:rFonts w:ascii="Arial" w:eastAsia="Arial" w:hAnsi="Arial" w:cs="Arial"/>
+          <w:b/>
+          <w:sz w:val="24"/>
+          <w:szCs w:val="24"/>
+        </w:rPr>
+        <w:t>${</w:t>
+      </w:r>
+      <w:proofErr w:type="spellStart"/>
+      <w:proofErr w:type="gramStart"/>
+      <w:r>
+        <w:rPr>
+          <w:rFonts w:ascii="Arial" w:eastAsia="Arial" w:hAnsi="Arial" w:cs="Arial"/>
+          <w:b/>
+          <w:sz w:val="24"/>
+          <w:szCs w:val="24"/>
+        </w:rPr>
+        <w:t>demandado.cuit</w:t>
+      </w:r>
+      <w:proofErr w:type="spellEnd"/>
+      <w:proofErr w:type="gramEnd"/>
+      <w:r>
+        <w:rPr>
+          <w:rFonts w:ascii="Arial" w:eastAsia="Arial" w:hAnsi="Arial" w:cs="Arial"/>
+          <w:b/>
+          <w:sz w:val="24"/>
+          <w:szCs w:val="24"/>
+        </w:rPr>
+        <w:t>}</w:t>
+      </w:r>
+      <w:proofErr w:type="gramStart"/>
+      <w:r>
+        <w:rPr>
+          <w:rFonts w:ascii="Arial" w:eastAsia="Arial" w:hAnsi="Arial" w:cs="Arial"/>
+          <w:bCs/>
+          <w:sz w:val="24"/>
+          <w:szCs w:val="24"/>
+        </w:rPr>
+        <w:t>` :</w:t>
+      </w:r>
+      <w:proofErr w:type="gramEnd"/>
+      <w:r>
+        <w:rPr>
+          <w:rFonts w:ascii="Arial" w:eastAsia="Arial" w:hAnsi="Arial" w:cs="Arial"/>
+          <w:bCs/>
+          <w:sz w:val="24"/>
+          <w:szCs w:val="24"/>
+        </w:rPr>
+        <w:t xml:space="preserve"> </w:t>
+      </w:r>
+      <w:proofErr w:type="spellStart"/>
+      <w:proofErr w:type="gramStart"/>
+      <w:r>
+        <w:rPr>
+          <w:rFonts w:ascii="Arial" w:eastAsia="Arial" w:hAnsi="Arial" w:cs="Arial"/>
+          <w:bCs/>
+          <w:sz w:val="24"/>
+          <w:szCs w:val="24"/>
+        </w:rPr>
+        <w:t>demandado.dni</w:t>
+      </w:r>
+      <w:proofErr w:type="spellEnd"/>
+      <w:r>
+        <w:rPr>
+          <w:rFonts w:ascii="Arial" w:eastAsia="Arial" w:hAnsi="Arial" w:cs="Arial"/>
+          <w:bCs/>
+          <w:sz w:val="24"/>
+          <w:szCs w:val="24"/>
+        </w:rPr>
+        <w:t xml:space="preserve"> ?</w:t>
+      </w:r>
+      <w:proofErr w:type="gramEnd"/>
+      <w:r>
+        <w:rPr>
+          <w:rFonts w:ascii="Arial" w:eastAsia="Arial" w:hAnsi="Arial" w:cs="Arial"/>
+          <w:bCs/>
+          <w:sz w:val="24"/>
+          <w:szCs w:val="24"/>
+        </w:rPr>
+        <w:t xml:space="preserve"> `DNI n° </w:t>
+      </w:r>
+      <w:r>
+        <w:rPr>
+          <w:rFonts w:ascii="Arial" w:eastAsia="Arial" w:hAnsi="Arial" w:cs="Arial"/>
+          <w:b/>
+          <w:sz w:val="24"/>
+          <w:szCs w:val="24"/>
+        </w:rPr>
+        <w:t>${</w:t>
+      </w:r>
+      <w:proofErr w:type="spellStart"/>
+      <w:proofErr w:type="gramStart"/>
+      <w:r>
+        <w:rPr>
+          <w:rFonts w:ascii="Arial" w:eastAsia="Arial" w:hAnsi="Arial" w:cs="Arial"/>
+          <w:b/>
+          <w:sz w:val="24"/>
+          <w:szCs w:val="24"/>
+        </w:rPr>
+        <w:t>demandado.dni</w:t>
+      </w:r>
+      <w:proofErr w:type="spellEnd"/>
+      <w:r>
+        <w:rPr>
+          <w:rFonts w:ascii="Arial" w:eastAsia="Arial" w:hAnsi="Arial" w:cs="Arial"/>
+          <w:b/>
+          <w:sz w:val="24"/>
+          <w:szCs w:val="24"/>
+        </w:rPr>
+        <w:t>}</w:t>
+      </w:r>
+      <w:r>
+        <w:rPr>
+          <w:rFonts w:ascii="Arial" w:eastAsia="Arial" w:hAnsi="Arial" w:cs="Arial"/>
+          <w:bCs/>
+          <w:sz w:val="24"/>
+          <w:szCs w:val="24"/>
+        </w:rPr>
+        <w:t>`</w:t>
+      </w:r>
+      <w:proofErr w:type="gramEnd"/>
+      <w:r>
+        <w:rPr>
+          <w:rFonts w:ascii="Arial" w:eastAsia="Arial" w:hAnsi="Arial" w:cs="Arial"/>
+          <w:bCs/>
+          <w:sz w:val="24"/>
+          <w:szCs w:val="24"/>
+        </w:rPr>
+        <w:t xml:space="preserve"> : '</w:t>
+      </w:r>
+      <w:proofErr w:type="gramStart"/>
+      <w:r>
+        <w:rPr>
+          <w:rFonts w:ascii="Arial" w:eastAsia="Arial" w:hAnsi="Arial" w:cs="Arial"/>
+          <w:bCs/>
+          <w:sz w:val="24"/>
+          <w:szCs w:val="24"/>
+        </w:rPr>
+        <w:t>' }</w:t>
+      </w:r>
+      <w:proofErr w:type="gramEnd"/>
+      <w:r>
+        <w:rPr>
+          <w:rFonts w:ascii="Arial" w:eastAsia="Arial" w:hAnsi="Arial" w:cs="Arial"/>
+          <w:bCs/>
+          <w:sz w:val="24"/>
+          <w:szCs w:val="24"/>
+        </w:rPr>
+        <w:t>}</w:t>
+      </w:r>
+      <w:proofErr w:type="gramStart"/>
+      <w:r>
+        <w:rPr>
+          <w:rFonts w:ascii="Arial" w:eastAsia="Arial" w:hAnsi="Arial" w:cs="Arial"/>
+          <w:bCs/>
+          <w:sz w:val="24"/>
+          <w:szCs w:val="24"/>
+        </w:rPr>
+        <w:t xml:space="preserve">, </w:t>
+      </w:r>
+      <w:r>
+        <w:rPr>
+          <w:rFonts w:ascii="Arial" w:eastAsia="Arial" w:hAnsi="Arial" w:cs="Arial"/>
+          <w:b/>
+          <w:sz w:val="24"/>
+          <w:szCs w:val="24"/>
+        </w:rPr>
+        <w:t xml:space="preserve"> </w:t>
+      </w:r>
+      <w:r>
+        <w:rPr>
+          <w:rFonts w:ascii="Arial" w:eastAsia="Arial" w:hAnsi="Arial" w:cs="Arial"/>
+          <w:bCs/>
+          <w:sz w:val="24"/>
+          <w:szCs w:val="24"/>
+        </w:rPr>
+        <w:t>con</w:t>
+      </w:r>
+      <w:proofErr w:type="gramEnd"/>
+      <w:r>
+        <w:rPr>
+          <w:rFonts w:ascii="Arial" w:eastAsia="Arial" w:hAnsi="Arial" w:cs="Arial"/>
+          <w:bCs/>
+          <w:sz w:val="24"/>
+          <w:szCs w:val="24"/>
+        </w:rPr>
+        <w:t xml:space="preserve"> domicilio</w:t>
       </w:r>
       <w:r>
         <w:rPr>
@@ -367,7 +983,67 @@
           <w:sz w:val="24"/>
           <w:szCs w:val="24"/>
         </w:rPr>
-        <w:t xml:space="preserve"> {{ demandado.domicilio }}</w:t>
+        <w:t xml:space="preserve"> </w:t>
+      </w:r>
+      <w:proofErr w:type="gramStart"/>
+      <w:r>
+        <w:rPr>
+          <w:rFonts w:ascii="Arial" w:eastAsia="Arial" w:hAnsi="Arial" w:cs="Arial"/>
+          <w:b/>
+          <w:sz w:val="24"/>
+          <w:szCs w:val="24"/>
+        </w:rPr>
+        <w:t xml:space="preserve">{{ </w:t>
+      </w:r>
+      <w:proofErr w:type="spellStart"/>
+      <w:r>
+        <w:rPr>
+          <w:rFonts w:ascii="Arial" w:eastAsia="Arial" w:hAnsi="Arial" w:cs="Arial"/>
+          <w:b/>
+          <w:sz w:val="24"/>
+          <w:szCs w:val="24"/>
+        </w:rPr>
+        <w:t>demandado</w:t>
+      </w:r>
+      <w:proofErr w:type="gramEnd"/>
+      <w:r>
+        <w:rPr>
+          <w:rFonts w:ascii="Arial" w:eastAsia="Arial" w:hAnsi="Arial" w:cs="Arial"/>
+          <w:b/>
+          <w:sz w:val="24"/>
+          <w:szCs w:val="24"/>
+        </w:rPr>
+        <w:t>.</w:t>
+      </w:r>
+      <w:proofErr w:type="gramStart"/>
+      <w:r>
+        <w:rPr>
+          <w:rFonts w:ascii="Arial" w:eastAsia="Arial" w:hAnsi="Arial" w:cs="Arial"/>
+          <w:b/>
+          <w:sz w:val="24"/>
+          <w:szCs w:val="24"/>
+        </w:rPr>
+        <w:t>domicilio</w:t>
+      </w:r>
+      <w:proofErr w:type="spellEnd"/>
+      <w:r>
+        <w:rPr>
+          <w:rFonts w:ascii="Arial" w:eastAsia="Arial" w:hAnsi="Arial" w:cs="Arial"/>
+          <w:b/>
+          <w:sz w:val="24"/>
+          <w:szCs w:val="24"/>
+        </w:rPr>
+        <w:t xml:space="preserve"> }</w:t>
+      </w:r>
+      <w:proofErr w:type="gramEnd"/>
+      <w:r>
+        <w:rPr>
+          <w:rFonts w:ascii="Arial" w:eastAsia="Arial" w:hAnsi="Arial" w:cs="Arial"/>
+          <w:b/>
+          <w:sz w:val="24"/>
+          <w:szCs w:val="24"/>
+        </w:rPr>
+        <w:t>}</w:t>
       </w:r>
       <w:r>
         <w:rPr>
@@ -449,7 +1125,49 @@
           <w:sz w:val="24"/>
           <w:szCs w:val="24"/>
         </w:rPr>
-        <w:t>{{monto}} (PESOS {{montoLetras}})</w:t>
+        <w:t>{{</w:t>
+      </w:r>
+      <w:r>
+        <w:rPr>
+          <w:rFonts w:ascii="Arial" w:eastAsia="Arial" w:hAnsi="Arial" w:cs="Arial"/>
+          <w:b/>
+          <w:bCs/>
+          <w:sz w:val="24"/>
+          <w:szCs w:val="24"/>
+        </w:rPr>
+        <w:t>bruto</w:t>
+      </w:r>
+      <w:r>
+        <w:rPr>
+          <w:rFonts w:ascii="Arial" w:eastAsia="Arial" w:hAnsi="Arial" w:cs="Arial"/>
+          <w:b/>
+          <w:bCs/>
+          <w:sz w:val="24"/>
+          <w:szCs w:val="24"/>
+        </w:rPr>
+        <w:t>}} (PESOS {{</w:t>
+      </w:r>
+      <w:proofErr w:type="spellStart"/>
+      <w:r>
+        <w:rPr>
+          <w:rFonts w:ascii="Arial" w:eastAsia="Arial" w:hAnsi="Arial" w:cs="Arial"/>
+          <w:b/>
+          <w:bCs/>
+          <w:sz w:val="24"/>
+          <w:szCs w:val="24"/>
+        </w:rPr>
+        <w:t>valorEnLetras</w:t>
+      </w:r>
+      <w:proofErr w:type="spellEnd"/>
+      <w:r>
+        <w:rPr>
+          <w:rFonts w:ascii="Arial" w:eastAsia="Arial" w:hAnsi="Arial" w:cs="Arial"/>
+          <w:b/>
+          <w:bCs/>
+          <w:sz w:val="24"/>
+          <w:szCs w:val="24"/>
+        </w:rPr>
+        <w:t>}})</w:t>
       </w:r>
       <w:r>
         <w:rPr>
@@ -541,7 +1259,7 @@
           <w:sz w:val="24"/>
           <w:szCs w:val="24"/>
         </w:rPr>
-        <w:t xml:space="preserve"> Habiendo emplazado al demandado sin que haya abonado el importe reclamado y encontrándose vencido el término del emplazamiento, se promueve la presente demanda (Art 250 del CPCCT), solicitando dicte sentencia monitoria de </w:t>
+        <w:t xml:space="preserve"> Habiendo emplazado al demandado sin que haya abonado el importe reclamado y encontrándose vencido el término del emplazamiento, se promueve </w:t>
       </w:r>
       <w:r>
         <w:rPr>
@@ -550,7 +1268,23 @@
           <w:szCs w:val="24"/>
         </w:rPr>
         <w:lastRenderedPageBreak/>
-        <w:t>acuerdo a lo previsto en los art. 234 y del mismo cuerpo legal.</w:t>
+        <w:t xml:space="preserve">la presente demanda (Art 250 del CPCCT), solicitando dicte sentencia monitoria </w:t>
+      </w:r>
+      <w:r>
+        <w:rPr>
+          <w:rFonts w:ascii="Arial" w:eastAsia="Arial" w:hAnsi="Arial" w:cs="Arial"/>
+          <w:sz w:val="24"/>
+          <w:szCs w:val="24"/>
+        </w:rPr>
+        <w:t>de acuerdo con</w:t>
+      </w:r>
+      <w:r>
+        <w:rPr>
+          <w:rFonts w:ascii="Arial" w:eastAsia="Arial" w:hAnsi="Arial" w:cs="Arial"/>
+          <w:sz w:val="24"/>
+          <w:szCs w:val="24"/>
+        </w:rPr>
+        <w:t xml:space="preserve"> lo previsto en los art. 234 y del mismo cuerpo legal.</w:t>
       </w:r>
     </w:p>
     <w:p>
@@ -615,7 +1349,25 @@
           <w:sz w:val="24"/>
           <w:szCs w:val="24"/>
         </w:rPr>
-        <w:t xml:space="preserve"> En el ejercicio de la facultad conferida por el art. 250 inc III del Código Fiscal, solicito se designe receptor y oficial de justicia AD-HOC a la </w:t>
+        <w:t xml:space="preserve"> En el ejercicio de la facultad conferida por el art. 250 </w:t>
+      </w:r>
+      <w:proofErr w:type="spellStart"/>
+      <w:r>
+        <w:rPr>
+          <w:rFonts w:ascii="Arial" w:eastAsia="Arial" w:hAnsi="Arial" w:cs="Arial"/>
+          <w:sz w:val="24"/>
+          <w:szCs w:val="24"/>
+        </w:rPr>
+        <w:t>inc</w:t>
+      </w:r>
+      <w:proofErr w:type="spellEnd"/>
+      <w:r>
+        <w:rPr>
+          <w:rFonts w:ascii="Arial" w:eastAsia="Arial" w:hAnsi="Arial" w:cs="Arial"/>
+          <w:sz w:val="24"/>
+          <w:szCs w:val="24"/>
+        </w:rPr>
+        <w:t xml:space="preserve"> III del Código Fiscal, solicito se designe receptor y oficial de justicia AD-HOC a la </w:t>
       </w:r>
       <w:r>
         <w:rPr>
@@ -651,7 +1403,23 @@
           <w:sz w:val="24"/>
           <w:szCs w:val="24"/>
         </w:rPr>
-        <w:t>{{IF monto &gt;= 30000}}</w:t>
+        <w:t xml:space="preserve">{{IF </w:t>
+      </w:r>
+      <w:r>
+        <w:rPr>
+          <w:rFonts w:ascii="Arial" w:eastAsia="Arial" w:hAnsi="Arial" w:cs="Arial"/>
+          <w:sz w:val="24"/>
+          <w:szCs w:val="24"/>
+        </w:rPr>
+        <w:t xml:space="preserve">bruto </w:t>
+      </w:r>
+      <w:r>
+        <w:rPr>
+          <w:rFonts w:ascii="Arial" w:eastAsia="Arial" w:hAnsi="Arial" w:cs="Arial"/>
+          <w:sz w:val="24"/>
+          <w:szCs w:val="24"/>
+        </w:rPr>
+        <w:t>&gt;= 30000}}</w:t>
       </w:r>
     </w:p>
     <w:p>
@@ -681,7 +1449,97 @@
           <w:sz w:val="24"/>
           <w:szCs w:val="24"/>
         </w:rPr>
-        <w:t>Con el objeto de asegurar derechos creditorios de mi poderdante, solicito a Usía, conforme lo dispuesto por el art. 250 inc II del CPCCT, se ordene la INHIBICIÓN GENERAL DE BIENES de {{ demandado.apellidoYNombre }} con {{ demandado.tipoDocumento }} N° {{ demandado.numeroDocumento }}, haciendo constar en los oficios que se giren a efectos de la toma de razón de la medida, que la actora se encuentra eximida del pago del arancel, conforme lo dispuesto por el decreto 335/88 art IV inc. B, art 49 Ley 5.059 y art. 95 del CPCCT. Téngase presente como persona autorizada para el diligenciamiento de los oficios correspondientes a la Sra. Estela BENINGAZA con D.N.I. 17.410.641.</w:t>
+        <w:t xml:space="preserve">Con el objeto de asegurar derechos </w:t>
+      </w:r>
+      <w:proofErr w:type="spellStart"/>
+      <w:r>
+        <w:rPr>
+          <w:rFonts w:ascii="Arial" w:eastAsia="Arial" w:hAnsi="Arial" w:cs="Arial"/>
+          <w:sz w:val="24"/>
+          <w:szCs w:val="24"/>
+        </w:rPr>
+        <w:t>creditorios</w:t>
+      </w:r>
+      <w:proofErr w:type="spellEnd"/>
+      <w:r>
+        <w:rPr>
+          <w:rFonts w:ascii="Arial" w:eastAsia="Arial" w:hAnsi="Arial" w:cs="Arial"/>
+          <w:sz w:val="24"/>
+          <w:szCs w:val="24"/>
+        </w:rPr>
+        <w:t xml:space="preserve"> de mi poderdante, solicito a Usía, conforme lo dispuesto por el art. 250 </w:t>
+      </w:r>
+      <w:proofErr w:type="spellStart"/>
+      <w:r>
+        <w:rPr>
+          <w:rFonts w:ascii="Arial" w:eastAsia="Arial" w:hAnsi="Arial" w:cs="Arial"/>
+          <w:sz w:val="24"/>
+          <w:szCs w:val="24"/>
+        </w:rPr>
+        <w:t>inc</w:t>
+      </w:r>
+      <w:proofErr w:type="spellEnd"/>
+      <w:r>
+        <w:rPr>
+          <w:rFonts w:ascii="Arial" w:eastAsia="Arial" w:hAnsi="Arial" w:cs="Arial"/>
+          <w:sz w:val="24"/>
+          <w:szCs w:val="24"/>
+        </w:rPr>
+        <w:t xml:space="preserve"> II del CPCCT, se ordene la INHIBICIÓN GENERAL DE BIENES de {{ </w:t>
+      </w:r>
+      <w:proofErr w:type="spellStart"/>
+      <w:r>
+        <w:rPr>
+          <w:rFonts w:ascii="Arial" w:eastAsia="Arial" w:hAnsi="Arial" w:cs="Arial"/>
+          <w:sz w:val="24"/>
+          <w:szCs w:val="24"/>
+        </w:rPr>
+        <w:t>demandado.nombreCompleto</w:t>
+      </w:r>
+      <w:proofErr w:type="spellEnd"/>
+      <w:r>
+        <w:rPr>
+          <w:rFonts w:ascii="Arial" w:eastAsia="Arial" w:hAnsi="Arial" w:cs="Arial"/>
+          <w:sz w:val="24"/>
+          <w:szCs w:val="24"/>
+        </w:rPr>
+        <w:t xml:space="preserve"> }} con {{ </w:t>
+      </w:r>
+      <w:proofErr w:type="spellStart"/>
+      <w:r>
+        <w:rPr>
+          <w:rFonts w:ascii="Arial" w:eastAsia="Arial" w:hAnsi="Arial" w:cs="Arial"/>
+          <w:sz w:val="24"/>
+          <w:szCs w:val="24"/>
+        </w:rPr>
+        <w:t>demandado.tipoDocumento</w:t>
+      </w:r>
+      <w:proofErr w:type="spellEnd"/>
+      <w:r>
+        <w:rPr>
+          <w:rFonts w:ascii="Arial" w:eastAsia="Arial" w:hAnsi="Arial" w:cs="Arial"/>
+          <w:sz w:val="24"/>
+          <w:szCs w:val="24"/>
+        </w:rPr>
+        <w:t xml:space="preserve"> }} N° {{ </w:t>
+      </w:r>
+      <w:proofErr w:type="spellStart"/>
+      <w:r>
+        <w:rPr>
+          <w:rFonts w:ascii="Arial" w:eastAsia="Arial" w:hAnsi="Arial" w:cs="Arial"/>
+          <w:sz w:val="24"/>
+          <w:szCs w:val="24"/>
+        </w:rPr>
+        <w:t>demandado.numeroDocumento</w:t>
+      </w:r>
+      <w:proofErr w:type="spellEnd"/>
+      <w:r>
+        <w:rPr>
+          <w:rFonts w:ascii="Arial" w:eastAsia="Arial" w:hAnsi="Arial" w:cs="Arial"/>
+          <w:sz w:val="24"/>
+          <w:szCs w:val="24"/>
+        </w:rPr>
+        <w:t xml:space="preserve"> }}, haciendo constar en los oficios que se giren a efectos de la toma de razón de la medida, que la actora se encuentra eximida del pago del arancel, conforme lo dispuesto por el decreto 335/88 art IV inc. B, art 49 Ley 5.059 y art. 95 del CPCCT. Téngase presente como persona autorizada para el diligenciamiento de los oficios correspondientes a la Sra. Estela BENINGAZA con D.N.I. 17.410.641.</w:t>
       </w:r>
     </w:p>
     <w:p>
@@ -692,6 +1550,7 @@
           <w:rFonts w:ascii="Arial" w:eastAsia="Arial" w:hAnsi="Arial" w:cs="Arial"/>
           <w:sz w:val="24"/>
           <w:szCs w:val="24"/>
+          <w:lang w:val="en-US"/>
         </w:rPr>
       </w:pPr>
       <w:r>
@@ -699,6 +1558,7 @@
           <w:rFonts w:ascii="Arial" w:eastAsia="Arial" w:hAnsi="Arial" w:cs="Arial"/>
           <w:sz w:val="24"/>
           <w:szCs w:val="24"/>
+          <w:lang w:val="en-US"/>
         </w:rPr>
         <w:t>{{END-IF}}</w:t>
       </w:r>
@@ -728,9 +1588,46 @@
           <w:bCs/>
           <w:sz w:val="24"/>
           <w:szCs w:val="24"/>
-        </w:rPr>
-        <w:t xml:space="preserve">{{= (monto &gt;= </w:t>
-      </w:r>
+          <w:lang w:val="en-US"/>
+        </w:rPr>
+        <w:t>{{= (</w:t>
+      </w:r>
+      <w:proofErr w:type="spellStart"/>
+      <w:r>
+        <w:rPr>
+          <w:rFonts w:ascii="Arial" w:eastAsia="Arial" w:hAnsi="Arial" w:cs="Arial"/>
+          <w:b/>
+          <w:bCs/>
+          <w:sz w:val="24"/>
+          <w:szCs w:val="24"/>
+          <w:lang w:val="en-US"/>
+        </w:rPr>
+        <w:t>bruto</w:t>
+      </w:r>
+      <w:proofErr w:type="spellEnd"/>
+      <w:r>
+        <w:rPr>
+          <w:rFonts w:ascii="Arial" w:eastAsia="Arial" w:hAnsi="Arial" w:cs="Arial"/>
+          <w:b/>
+          <w:bCs/>
+          <w:sz w:val="24"/>
+          <w:szCs w:val="24"/>
+          <w:lang w:val="en-US"/>
+        </w:rPr>
+        <w:t xml:space="preserve"> </w:t>
+      </w:r>
+      <w:r>
+        <w:rPr>
+          <w:rFonts w:ascii="Arial" w:eastAsia="Arial" w:hAnsi="Arial" w:cs="Arial"/>
+          <w:b/>
+          <w:bCs/>
+          <w:sz w:val="24"/>
+          <w:szCs w:val="24"/>
+          <w:lang w:val="en-US"/>
+        </w:rPr>
+        <w:t xml:space="preserve">&gt;= </w:t>
+      </w:r>
+      <w:proofErr w:type="gramStart"/>
       <w:r>
         <w:rPr>
           <w:rFonts w:ascii="Arial" w:eastAsia="Arial" w:hAnsi="Arial" w:cs="Arial"/>
@@ -738,6 +1635,7 @@
           <w:color w:val="000000"/>
           <w:sz w:val="24"/>
           <w:szCs w:val="24"/>
+          <w:lang w:val="en-US"/>
         </w:rPr>
         <w:t>30000</w:t>
       </w:r>
@@ -748,37 +1646,98 @@
           <w:bCs/>
           <w:sz w:val="24"/>
           <w:szCs w:val="24"/>
-        </w:rPr>
-        <w:t xml:space="preserve"> ? 'VII' : 'VI') }}.-</w:t>
-      </w:r>
-      <w:r>
-        <w:rPr>
-          <w:rFonts w:ascii="Arial" w:eastAsia="Arial" w:hAnsi="Arial" w:cs="Arial"/>
-          <w:sz w:val="24"/>
-          <w:szCs w:val="24"/>
-        </w:rPr>
-        <w:t xml:space="preserve"> Declaro bajo juramento que el archivo en formato PDF acompañado nombrado: </w:t>
-      </w:r>
-      <w:r>
-        <w:rPr>
-          <w:rFonts w:ascii="Arial" w:eastAsia="Arial" w:hAnsi="Arial" w:cs="Arial"/>
-          <w:b/>
-          <w:bCs/>
-          <w:sz w:val="24"/>
-          <w:szCs w:val="24"/>
-        </w:rPr>
-        <w:t>“{{boleta}}</w:t>
-      </w:r>
-      <w:r>
-        <w:rPr>
-          <w:rFonts w:ascii="Arial" w:eastAsia="Arial" w:hAnsi="Arial" w:cs="Arial"/>
-          <w:b/>
-          <w:bCs/>
-          <w:sz w:val="24"/>
-          <w:szCs w:val="24"/>
-        </w:rPr>
-        <w:t>.pdf</w:t>
-      </w:r>
+          <w:lang w:val="en-US"/>
+        </w:rPr>
+        <w:t xml:space="preserve"> ?</w:t>
+      </w:r>
+      <w:proofErr w:type="gramEnd"/>
+      <w:r>
+        <w:rPr>
+          <w:rFonts w:ascii="Arial" w:eastAsia="Arial" w:hAnsi="Arial" w:cs="Arial"/>
+          <w:b/>
+          <w:bCs/>
+          <w:sz w:val="24"/>
+          <w:szCs w:val="24"/>
+          <w:lang w:val="en-US"/>
+        </w:rPr>
+        <w:t xml:space="preserve"> 'VII</w:t>
+      </w:r>
+      <w:proofErr w:type="gramStart"/>
+      <w:r>
+        <w:rPr>
+          <w:rFonts w:ascii="Arial" w:eastAsia="Arial" w:hAnsi="Arial" w:cs="Arial"/>
+          <w:b/>
+          <w:bCs/>
+          <w:sz w:val="24"/>
+          <w:szCs w:val="24"/>
+          <w:lang w:val="en-US"/>
+        </w:rPr>
+        <w:t>' :</w:t>
+      </w:r>
+      <w:proofErr w:type="gramEnd"/>
+      <w:r>
+        <w:rPr>
+          <w:rFonts w:ascii="Arial" w:eastAsia="Arial" w:hAnsi="Arial" w:cs="Arial"/>
+          <w:b/>
+          <w:bCs/>
+          <w:sz w:val="24"/>
+          <w:szCs w:val="24"/>
+          <w:lang w:val="en-US"/>
+        </w:rPr>
+        <w:t xml:space="preserve"> 'VI'</w:t>
+      </w:r>
+      <w:proofErr w:type="gramStart"/>
+      <w:r>
+        <w:rPr>
+          <w:rFonts w:ascii="Arial" w:eastAsia="Arial" w:hAnsi="Arial" w:cs="Arial"/>
+          <w:b/>
+          <w:bCs/>
+          <w:sz w:val="24"/>
+          <w:szCs w:val="24"/>
+          <w:lang w:val="en-US"/>
+        </w:rPr>
+        <w:t>) }}.-</w:t>
+      </w:r>
+      <w:proofErr w:type="gramEnd"/>
+      <w:r>
+        <w:rPr>
+          <w:rFonts w:ascii="Arial" w:eastAsia="Arial" w:hAnsi="Arial" w:cs="Arial"/>
+          <w:sz w:val="24"/>
+          <w:szCs w:val="24"/>
+          <w:lang w:val="en-US"/>
+        </w:rPr>
+        <w:t xml:space="preserve"> </w:t>
+      </w:r>
+      <w:r>
+        <w:rPr>
+          <w:rFonts w:ascii="Arial" w:eastAsia="Arial" w:hAnsi="Arial" w:cs="Arial"/>
+          <w:sz w:val="24"/>
+          <w:szCs w:val="24"/>
+        </w:rPr>
+        <w:t xml:space="preserve">Declaro bajo juramento que el archivo en formato PDF acompañado nombrado: </w:t>
+      </w:r>
+      <w:r>
+        <w:rPr>
+          <w:rFonts w:ascii="Arial" w:eastAsia="Arial" w:hAnsi="Arial" w:cs="Arial"/>
+          <w:b/>
+          <w:bCs/>
+          <w:sz w:val="24"/>
+          <w:szCs w:val="24"/>
+        </w:rPr>
+        <w:t>“{{boleta}}.</w:t>
+      </w:r>
+      <w:proofErr w:type="spellStart"/>
+      <w:r>
+        <w:rPr>
+          <w:rFonts w:ascii="Arial" w:eastAsia="Arial" w:hAnsi="Arial" w:cs="Arial"/>
+          <w:b/>
+          <w:bCs/>
+          <w:sz w:val="24"/>
+          <w:szCs w:val="24"/>
+        </w:rPr>
+        <w:t>pdf</w:t>
+      </w:r>
+      <w:proofErr w:type="spellEnd"/>
       <w:r>
         <w:rPr>
           <w:rFonts w:ascii="Arial" w:eastAsia="Arial" w:hAnsi="Arial" w:cs="Arial"/>
@@ -805,15 +1764,55 @@
           <w:sz w:val="24"/>
           <w:szCs w:val="24"/>
         </w:rPr>
-        <w:t>(BOLETA DE DEUDA {{ boleta }})</w:t>
-      </w:r>
-      <w:r>
-        <w:rPr>
-          <w:rFonts w:ascii="Arial" w:eastAsia="Arial" w:hAnsi="Arial" w:cs="Arial"/>
-          <w:sz w:val="24"/>
-          <w:szCs w:val="24"/>
-        </w:rPr>
-        <w:t>, es copia fiel de la documentación digitalizada conforme a la Acordada 28.944 y términos del Art. 56 inc 6 del C.P.C.C. y T.</w:t>
+        <w:t xml:space="preserve">(BOLETA DE DEUDA </w:t>
+      </w:r>
+      <w:proofErr w:type="gramStart"/>
+      <w:r>
+        <w:rPr>
+          <w:rFonts w:ascii="Arial" w:eastAsia="Arial" w:hAnsi="Arial" w:cs="Arial"/>
+          <w:b/>
+          <w:bCs/>
+          <w:sz w:val="24"/>
+          <w:szCs w:val="24"/>
+        </w:rPr>
+        <w:t>{{ boleta</w:t>
+      </w:r>
+      <w:proofErr w:type="gramEnd"/>
+      <w:r>
+        <w:rPr>
+          <w:rFonts w:ascii="Arial" w:eastAsia="Arial" w:hAnsi="Arial" w:cs="Arial"/>
+          <w:b/>
+          <w:bCs/>
+          <w:sz w:val="24"/>
+          <w:szCs w:val="24"/>
+        </w:rPr>
+        <w:t xml:space="preserve"> }})</w:t>
+      </w:r>
+      <w:r>
+        <w:rPr>
+          <w:rFonts w:ascii="Arial" w:eastAsia="Arial" w:hAnsi="Arial" w:cs="Arial"/>
+          <w:sz w:val="24"/>
+          <w:szCs w:val="24"/>
+        </w:rPr>
+        <w:t xml:space="preserve">, es copia fiel de la documentación digitalizada conforme a la Acordada 28.944 y términos del Art. 56 </w:t>
+      </w:r>
+      <w:proofErr w:type="spellStart"/>
+      <w:r>
+        <w:rPr>
+          <w:rFonts w:ascii="Arial" w:eastAsia="Arial" w:hAnsi="Arial" w:cs="Arial"/>
+          <w:sz w:val="24"/>
+          <w:szCs w:val="24"/>
+        </w:rPr>
+        <w:t>inc</w:t>
+      </w:r>
+      <w:proofErr w:type="spellEnd"/>
+      <w:r>
+        <w:rPr>
+          <w:rFonts w:ascii="Arial" w:eastAsia="Arial" w:hAnsi="Arial" w:cs="Arial"/>
+          <w:sz w:val="24"/>
+          <w:szCs w:val="24"/>
+        </w:rPr>
+        <w:t xml:space="preserve"> 6 del C.P.C.C. y T.</w:t>
       </w:r>
     </w:p>
     <w:p>
@@ -843,8 +1842,95 @@
           <w:sz w:val="24"/>
           <w:szCs w:val="24"/>
         </w:rPr>
-        <w:t>{{= (monto &gt;= 30000 ? 'VIII' : 'VII') }}.-</w:t>
-      </w:r>
+        <w:t>{{= (</w:t>
+      </w:r>
+      <w:r>
+        <w:rPr>
+          <w:rFonts w:ascii="Arial" w:eastAsia="Arial" w:hAnsi="Arial" w:cs="Arial"/>
+          <w:b/>
+          <w:bCs/>
+          <w:sz w:val="24"/>
+          <w:szCs w:val="24"/>
+        </w:rPr>
+        <w:t>bruto</w:t>
+      </w:r>
+      <w:r>
+        <w:rPr>
+          <w:rFonts w:ascii="Arial" w:eastAsia="Arial" w:hAnsi="Arial" w:cs="Arial"/>
+          <w:b/>
+          <w:bCs/>
+          <w:sz w:val="24"/>
+          <w:szCs w:val="24"/>
+          <w:lang w:val="es-AR"/>
+        </w:rPr>
+        <w:t xml:space="preserve"> </w:t>
+      </w:r>
+      <w:r>
+        <w:rPr>
+          <w:rFonts w:ascii="Arial" w:eastAsia="Arial" w:hAnsi="Arial" w:cs="Arial"/>
+          <w:b/>
+          <w:color w:val="000000"/>
+          <w:sz w:val="24"/>
+          <w:szCs w:val="24"/>
+        </w:rPr>
+        <w:t xml:space="preserve">&gt;= </w:t>
+      </w:r>
+      <w:proofErr w:type="gramStart"/>
+      <w:r>
+        <w:rPr>
+          <w:rFonts w:ascii="Arial" w:eastAsia="Arial" w:hAnsi="Arial" w:cs="Arial"/>
+          <w:b/>
+          <w:color w:val="000000"/>
+          <w:sz w:val="24"/>
+          <w:szCs w:val="24"/>
+        </w:rPr>
+        <w:t>30000 ?</w:t>
+      </w:r>
+      <w:proofErr w:type="gramEnd"/>
+      <w:r>
+        <w:rPr>
+          <w:rFonts w:ascii="Arial" w:eastAsia="Arial" w:hAnsi="Arial" w:cs="Arial"/>
+          <w:b/>
+          <w:color w:val="000000"/>
+          <w:sz w:val="24"/>
+          <w:szCs w:val="24"/>
+        </w:rPr>
+        <w:t xml:space="preserve"> 'VIII</w:t>
+      </w:r>
+      <w:proofErr w:type="gramStart"/>
+      <w:r>
+        <w:rPr>
+          <w:rFonts w:ascii="Arial" w:eastAsia="Arial" w:hAnsi="Arial" w:cs="Arial"/>
+          <w:b/>
+          <w:color w:val="000000"/>
+          <w:sz w:val="24"/>
+          <w:szCs w:val="24"/>
+        </w:rPr>
+        <w:t>' :</w:t>
+      </w:r>
+      <w:proofErr w:type="gramEnd"/>
+      <w:r>
+        <w:rPr>
+          <w:rFonts w:ascii="Arial" w:eastAsia="Arial" w:hAnsi="Arial" w:cs="Arial"/>
+          <w:b/>
+          <w:color w:val="000000"/>
+          <w:sz w:val="24"/>
+          <w:szCs w:val="24"/>
+        </w:rPr>
+        <w:t xml:space="preserve"> 'VII'</w:t>
+      </w:r>
+      <w:proofErr w:type="gramStart"/>
+      <w:r>
+        <w:rPr>
+          <w:rFonts w:ascii="Arial" w:eastAsia="Arial" w:hAnsi="Arial" w:cs="Arial"/>
+          <w:b/>
+          <w:color w:val="000000"/>
+          <w:sz w:val="24"/>
+          <w:szCs w:val="24"/>
+        </w:rPr>
+        <w:t>) }}.-</w:t>
+      </w:r>
+      <w:proofErr w:type="gramEnd"/>
       <w:r>
         <w:rPr>
           <w:rFonts w:ascii="Arial" w:eastAsia="Arial" w:hAnsi="Arial" w:cs="Arial"/>
@@ -918,7 +2004,27 @@
           <w:szCs w:val="24"/>
         </w:rPr>
         <w:tab/>
-        <w:t>1.- Me tenga por presentado conforme personería acreditada y por domiciliado.</w:t>
+        <w:t xml:space="preserve">1.- Me tenga por </w:t>
+      </w:r>
+      <w:proofErr w:type="gramStart"/>
+      <w:r>
+        <w:rPr>
+          <w:rFonts w:ascii="Arial" w:eastAsia="Arial" w:hAnsi="Arial" w:cs="Arial"/>
+          <w:color w:val="000000"/>
+          <w:sz w:val="24"/>
+          <w:szCs w:val="24"/>
+        </w:rPr>
+        <w:t>presentado conforme personería acreditada</w:t>
+      </w:r>
+      <w:proofErr w:type="gramEnd"/>
+      <w:r>
+        <w:rPr>
+          <w:rFonts w:ascii="Arial" w:eastAsia="Arial" w:hAnsi="Arial" w:cs="Arial"/>
+          <w:color w:val="000000"/>
+          <w:sz w:val="24"/>
+          <w:szCs w:val="24"/>
+        </w:rPr>
+        <w:t xml:space="preserve"> y por domiciliado.</w:t>
       </w:r>
     </w:p>
     <w:p>
@@ -1009,6 +2115,27 @@
         </w:rPr>
         <w:t>.</w:t>
       </w:r>
+    </w:p>
+    <w:p>
+      <w:pPr>
+        <w:pBdr>
+          <w:top w:val="nil"/>
+          <w:left w:val="nil"/>
+          <w:bottom w:val="nil"/>
+          <w:right w:val="nil"/>
+          <w:between w:val="nil"/>
+        </w:pBdr>
+        <w:spacing w:line="360" w:lineRule="auto"/>
+        <w:ind w:firstLine="1985"/>
+        <w:jc w:val="both"/>
+        <w:rPr>
+          <w:rFonts w:ascii="Arial" w:eastAsia="Arial" w:hAnsi="Arial" w:cs="Arial"/>
+          <w:b/>
+          <w:color w:val="000000"/>
+          <w:sz w:val="24"/>
+          <w:szCs w:val="24"/>
+        </w:rPr>
+      </w:pPr>
     </w:p>
     <w:p>
       <w:pPr>
@@ -1052,6 +2179,7 @@
           <w:sz w:val="24"/>
           <w:szCs w:val="24"/>
         </w:rPr>
+        <w:lastRenderedPageBreak/>
         <w:drawing>
           <wp:inline distT="0" distB="0" distL="0" distR="0" wp14:anchorId="4343ED2C" wp14:editId="6AAD09D8">
             <wp:extent cx="1590675" cy="1582826"/>
@@ -1621,6 +2749,7 @@
   <w:style w:type="character" w:default="1" w:styleId="DefaultParagraphFont">
     <w:name w:val="Default Paragraph Font"/>
     <w:uiPriority w:val="1"/>
+    <w:semiHidden/>
     <w:unhideWhenUsed/>
   </w:style>
   <w:style w:type="table" w:default="1" w:styleId="TableNormal">

</xml_diff>